<commit_message>
[NEW] Before ko mo defense.
</commit_message>
<xml_diff>
--- a/APPENDIX A.docx
+++ b/APPENDIX A.docx
@@ -13,6 +13,7 @@
           <w:szCs w:val="24"/>
         </w:rPr>
       </w:pPr>
+      <w:bookmarkStart w:id="0" w:name="_GoBack"/>
       <w:r>
         <w:rPr>
           <w:rFonts w:ascii="Times New Roman" w:hAnsi="Times New Roman" w:cs="Times New Roman"/>
@@ -22,8 +23,6 @@
         </w:rPr>
         <w:t>APPENDIX A</w:t>
       </w:r>
-      <w:bookmarkStart w:id="0" w:name="_GoBack"/>
-      <w:bookmarkEnd w:id="0"/>
     </w:p>
     <w:p>
       <w:pPr>
@@ -64,21 +63,163 @@
             <v:path o:extrusionok="f" gradientshapeok="t" o:connecttype="rect"/>
             <o:lock v:ext="edit" aspectratio="t"/>
           </v:shapetype>
-          <v:shape id="_x0000_i1025" type="#_x0000_t75" style="width:227.8pt;height:565.25pt" o:ole="">
-            <v:imagedata r:id="rId4" o:title=""/>
+          <v:shape id="_x0000_i1025" type="#_x0000_t75" style="width:228pt;height:565.5pt" o:ole="">
+            <v:imagedata r:id="rId6" o:title=""/>
           </v:shape>
-          <o:OLEObject Type="Embed" ProgID="Visio.Drawing.15" ShapeID="_x0000_i1025" DrawAspect="Content" ObjectID="_1456288133" r:id="rId5"/>
+          <o:OLEObject Type="Embed" ProgID="Visio.Drawing.15" ShapeID="_x0000_i1025" DrawAspect="Content" ObjectID="_1456300760" r:id="rId7"/>
         </w:object>
       </w:r>
+      <w:bookmarkEnd w:id="0"/>
     </w:p>
     <w:sectPr>
+      <w:footerReference w:type="default" r:id="rId8"/>
       <w:pgSz w:w="12240" w:h="15840"/>
       <w:pgMar w:top="1440" w:right="1440" w:bottom="1440" w:left="1440" w:header="720" w:footer="720" w:gutter="0"/>
+      <w:pgNumType w:start="36"/>
       <w:cols w:space="720"/>
       <w:docGrid w:linePitch="360"/>
     </w:sectPr>
   </w:body>
 </w:document>
+</file>
+
+<file path=word/endnotes.xml><?xml version="1.0" encoding="utf-8"?>
+<w:endnotes xmlns:wpc="http://schemas.microsoft.com/office/word/2010/wordprocessingCanvas" xmlns:mc="http://schemas.openxmlformats.org/markup-compatibility/2006" xmlns:o="urn:schemas-microsoft-com:office:office" xmlns:r="http://schemas.openxmlformats.org/officeDocument/2006/relationships" xmlns:m="http://schemas.openxmlformats.org/officeDocument/2006/math" xmlns:v="urn:schemas-microsoft-com:vml" xmlns:wp14="http://schemas.microsoft.com/office/word/2010/wordprocessingDrawing" xmlns:wp="http://schemas.openxmlformats.org/drawingml/2006/wordprocessingDrawing" xmlns:w10="urn:schemas-microsoft-com:office:word" xmlns:w="http://schemas.openxmlformats.org/wordprocessingml/2006/main" xmlns:w14="http://schemas.microsoft.com/office/word/2010/wordml" xmlns:w15="http://schemas.microsoft.com/office/word/2012/wordml" xmlns:wpg="http://schemas.microsoft.com/office/word/2010/wordprocessingGroup" xmlns:wpi="http://schemas.microsoft.com/office/word/2010/wordprocessingInk" xmlns:wne="http://schemas.microsoft.com/office/word/2006/wordml" xmlns:wps="http://schemas.microsoft.com/office/word/2010/wordprocessingShape" mc:Ignorable="w14 w15 wp14">
+  <w:endnote w:type="separator" w:id="-1">
+    <w:p>
+      <w:pPr>
+        <w:spacing w:after="0" w:line="240" w:lineRule="auto"/>
+      </w:pPr>
+      <w:r>
+        <w:separator/>
+      </w:r>
+    </w:p>
+  </w:endnote>
+  <w:endnote w:type="continuationSeparator" w:id="0">
+    <w:p>
+      <w:pPr>
+        <w:spacing w:after="0" w:line="240" w:lineRule="auto"/>
+      </w:pPr>
+      <w:r>
+        <w:continuationSeparator/>
+      </w:r>
+    </w:p>
+  </w:endnote>
+</w:endnotes>
+</file>
+
+<file path=word/footer1.xml><?xml version="1.0" encoding="utf-8"?>
+<w:ftr xmlns:wpc="http://schemas.microsoft.com/office/word/2010/wordprocessingCanvas" xmlns:mc="http://schemas.openxmlformats.org/markup-compatibility/2006" xmlns:o="urn:schemas-microsoft-com:office:office" xmlns:r="http://schemas.openxmlformats.org/officeDocument/2006/relationships" xmlns:m="http://schemas.openxmlformats.org/officeDocument/2006/math" xmlns:v="urn:schemas-microsoft-com:vml" xmlns:wp14="http://schemas.microsoft.com/office/word/2010/wordprocessingDrawing" xmlns:wp="http://schemas.openxmlformats.org/drawingml/2006/wordprocessingDrawing" xmlns:w10="urn:schemas-microsoft-com:office:word" xmlns:w="http://schemas.openxmlformats.org/wordprocessingml/2006/main" xmlns:w14="http://schemas.microsoft.com/office/word/2010/wordml" xmlns:w15="http://schemas.microsoft.com/office/word/2012/wordml" xmlns:wpg="http://schemas.microsoft.com/office/word/2010/wordprocessingGroup" xmlns:wpi="http://schemas.microsoft.com/office/word/2010/wordprocessingInk" xmlns:wne="http://schemas.microsoft.com/office/word/2006/wordml" xmlns:wps="http://schemas.microsoft.com/office/word/2010/wordprocessingShape" mc:Ignorable="w14 w15 wp14">
+  <w:sdt>
+    <w:sdtPr>
+      <w:rPr>
+        <w:rFonts w:ascii="Times New Roman" w:hAnsi="Times New Roman" w:cs="Times New Roman"/>
+        <w:sz w:val="24"/>
+        <w:szCs w:val="24"/>
+      </w:rPr>
+      <w:id w:val="1658956006"/>
+      <w:docPartObj>
+        <w:docPartGallery w:val="Page Numbers (Bottom of Page)"/>
+        <w:docPartUnique/>
+      </w:docPartObj>
+    </w:sdtPr>
+    <w:sdtEndPr>
+      <w:rPr>
+        <w:noProof/>
+      </w:rPr>
+    </w:sdtEndPr>
+    <w:sdtContent>
+      <w:p>
+        <w:pPr>
+          <w:pStyle w:val="Footer"/>
+          <w:jc w:val="right"/>
+          <w:rPr>
+            <w:rFonts w:ascii="Times New Roman" w:hAnsi="Times New Roman" w:cs="Times New Roman"/>
+            <w:sz w:val="24"/>
+            <w:szCs w:val="24"/>
+          </w:rPr>
+        </w:pPr>
+        <w:r>
+          <w:rPr>
+            <w:rFonts w:ascii="Times New Roman" w:hAnsi="Times New Roman" w:cs="Times New Roman"/>
+            <w:sz w:val="24"/>
+            <w:szCs w:val="24"/>
+          </w:rPr>
+          <w:fldChar w:fldCharType="begin"/>
+        </w:r>
+        <w:r>
+          <w:rPr>
+            <w:rFonts w:ascii="Times New Roman" w:hAnsi="Times New Roman" w:cs="Times New Roman"/>
+            <w:sz w:val="24"/>
+            <w:szCs w:val="24"/>
+          </w:rPr>
+          <w:instrText xml:space="preserve"> PAGE   \* MERGEFORMAT </w:instrText>
+        </w:r>
+        <w:r>
+          <w:rPr>
+            <w:rFonts w:ascii="Times New Roman" w:hAnsi="Times New Roman" w:cs="Times New Roman"/>
+            <w:sz w:val="24"/>
+            <w:szCs w:val="24"/>
+          </w:rPr>
+          <w:fldChar w:fldCharType="separate"/>
+        </w:r>
+        <w:r>
+          <w:rPr>
+            <w:rFonts w:ascii="Times New Roman" w:hAnsi="Times New Roman" w:cs="Times New Roman"/>
+            <w:noProof/>
+            <w:sz w:val="24"/>
+            <w:szCs w:val="24"/>
+          </w:rPr>
+          <w:t>36</w:t>
+        </w:r>
+        <w:r>
+          <w:rPr>
+            <w:rFonts w:ascii="Times New Roman" w:hAnsi="Times New Roman" w:cs="Times New Roman"/>
+            <w:noProof/>
+            <w:sz w:val="24"/>
+            <w:szCs w:val="24"/>
+          </w:rPr>
+          <w:fldChar w:fldCharType="end"/>
+        </w:r>
+      </w:p>
+    </w:sdtContent>
+  </w:sdt>
+  <w:p>
+    <w:pPr>
+      <w:pStyle w:val="Footer"/>
+      <w:rPr>
+        <w:rFonts w:ascii="Times New Roman" w:hAnsi="Times New Roman" w:cs="Times New Roman"/>
+        <w:sz w:val="24"/>
+        <w:szCs w:val="24"/>
+      </w:rPr>
+    </w:pPr>
+  </w:p>
+</w:ftr>
+</file>
+
+<file path=word/footnotes.xml><?xml version="1.0" encoding="utf-8"?>
+<w:footnotes xmlns:wpc="http://schemas.microsoft.com/office/word/2010/wordprocessingCanvas" xmlns:mc="http://schemas.openxmlformats.org/markup-compatibility/2006" xmlns:o="urn:schemas-microsoft-com:office:office" xmlns:r="http://schemas.openxmlformats.org/officeDocument/2006/relationships" xmlns:m="http://schemas.openxmlformats.org/officeDocument/2006/math" xmlns:v="urn:schemas-microsoft-com:vml" xmlns:wp14="http://schemas.microsoft.com/office/word/2010/wordprocessingDrawing" xmlns:wp="http://schemas.openxmlformats.org/drawingml/2006/wordprocessingDrawing" xmlns:w10="urn:schemas-microsoft-com:office:word" xmlns:w="http://schemas.openxmlformats.org/wordprocessingml/2006/main" xmlns:w14="http://schemas.microsoft.com/office/word/2010/wordml" xmlns:w15="http://schemas.microsoft.com/office/word/2012/wordml" xmlns:wpg="http://schemas.microsoft.com/office/word/2010/wordprocessingGroup" xmlns:wpi="http://schemas.microsoft.com/office/word/2010/wordprocessingInk" xmlns:wne="http://schemas.microsoft.com/office/word/2006/wordml" xmlns:wps="http://schemas.microsoft.com/office/word/2010/wordprocessingShape" mc:Ignorable="w14 w15 wp14">
+  <w:footnote w:type="separator" w:id="-1">
+    <w:p>
+      <w:pPr>
+        <w:spacing w:after="0" w:line="240" w:lineRule="auto"/>
+      </w:pPr>
+      <w:r>
+        <w:separator/>
+      </w:r>
+    </w:p>
+  </w:footnote>
+  <w:footnote w:type="continuationSeparator" w:id="0">
+    <w:p>
+      <w:pPr>
+        <w:spacing w:after="0" w:line="240" w:lineRule="auto"/>
+      </w:pPr>
+      <w:r>
+        <w:continuationSeparator/>
+      </w:r>
+    </w:p>
+  </w:footnote>
+</w:footnotes>
 </file>
 
 <file path=word/styles.xml><?xml version="1.0" encoding="utf-8"?>
@@ -503,6 +644,50 @@
     <w:semiHidden/>
     <w:unhideWhenUsed/>
   </w:style>
+  <w:style w:type="paragraph" w:styleId="Header">
+    <w:name w:val="header"/>
+    <w:basedOn w:val="Normal"/>
+    <w:link w:val="HeaderChar"/>
+    <w:uiPriority w:val="99"/>
+    <w:unhideWhenUsed/>
+    <w:rsid w:val="00D04314"/>
+    <w:pPr>
+      <w:tabs>
+        <w:tab w:val="center" w:pos="4680"/>
+        <w:tab w:val="right" w:pos="9360"/>
+      </w:tabs>
+      <w:spacing w:after="0" w:line="240" w:lineRule="auto"/>
+    </w:pPr>
+  </w:style>
+  <w:style w:type="character" w:customStyle="1" w:styleId="HeaderChar">
+    <w:name w:val="Header Char"/>
+    <w:basedOn w:val="DefaultParagraphFont"/>
+    <w:link w:val="Header"/>
+    <w:uiPriority w:val="99"/>
+    <w:rsid w:val="00D04314"/>
+  </w:style>
+  <w:style w:type="paragraph" w:styleId="Footer">
+    <w:name w:val="footer"/>
+    <w:basedOn w:val="Normal"/>
+    <w:link w:val="FooterChar"/>
+    <w:uiPriority w:val="99"/>
+    <w:unhideWhenUsed/>
+    <w:rsid w:val="00D04314"/>
+    <w:pPr>
+      <w:tabs>
+        <w:tab w:val="center" w:pos="4680"/>
+        <w:tab w:val="right" w:pos="9360"/>
+      </w:tabs>
+      <w:spacing w:after="0" w:line="240" w:lineRule="auto"/>
+    </w:pPr>
+  </w:style>
+  <w:style w:type="character" w:customStyle="1" w:styleId="FooterChar">
+    <w:name w:val="Footer Char"/>
+    <w:basedOn w:val="DefaultParagraphFont"/>
+    <w:link w:val="Footer"/>
+    <w:uiPriority w:val="99"/>
+    <w:rsid w:val="00D04314"/>
+  </w:style>
 </w:styles>
 </file>
 

</xml_diff>